<commit_message>
add the software Link
</commit_message>
<xml_diff>
--- a/钢轨缺陷识别项目软件操作.docx
+++ b/钢轨缺陷识别项目软件操作.docx
@@ -1,6 +1,6 @@
 
 <file path=word/document.xml><?xml version="1.0" encoding="utf-8"?>
-<w:document xmlns:wpc="http://schemas.microsoft.com/office/word/2010/wordprocessingCanvas" xmlns:cx="http://schemas.microsoft.com/office/drawing/2014/chartex" xmlns:cx1="http://schemas.microsoft.com/office/drawing/2015/9/8/chartex" xmlns:mc="http://schemas.openxmlformats.org/markup-compatibility/2006" xmlns:o="urn:schemas-microsoft-com:office:office" xmlns:r="http://schemas.openxmlformats.org/officeDocument/2006/relationships" xmlns:m="http://schemas.openxmlformats.org/officeDocument/2006/math" xmlns:v="urn:schemas-microsoft-com:vml" xmlns:wp14="http://schemas.microsoft.com/office/word/2010/wordprocessingDrawing" xmlns:wp="http://schemas.openxmlformats.org/drawingml/2006/wordprocessingDrawing" xmlns:w10="urn:schemas-microsoft-com:office:word" xmlns:w="http://schemas.openxmlformats.org/wordprocessingml/2006/main" xmlns:w14="http://schemas.microsoft.com/office/word/2010/wordml" xmlns:w15="http://schemas.microsoft.com/office/word/2012/wordml" xmlns:w16se="http://schemas.microsoft.com/office/word/2015/wordml/symex" xmlns:wpg="http://schemas.microsoft.com/office/word/2010/wordprocessingGroup" xmlns:wpi="http://schemas.microsoft.com/office/word/2010/wordprocessingInk" xmlns:wne="http://schemas.microsoft.com/office/word/2006/wordml" xmlns:wps="http://schemas.microsoft.com/office/word/2010/wordprocessingShape" mc:Ignorable="w14 w15 w16se wp14">
+<w:document xmlns:wpc="http://schemas.microsoft.com/office/word/2010/wordprocessingCanvas" xmlns:cx="http://schemas.microsoft.com/office/drawing/2014/chartex" xmlns:cx1="http://schemas.microsoft.com/office/drawing/2015/9/8/chartex" xmlns:cx2="http://schemas.microsoft.com/office/drawing/2015/10/21/chartex" xmlns:cx3="http://schemas.microsoft.com/office/drawing/2016/5/9/chartex" xmlns:cx4="http://schemas.microsoft.com/office/drawing/2016/5/10/chartex" xmlns:cx5="http://schemas.microsoft.com/office/drawing/2016/5/11/chartex" xmlns:cx6="http://schemas.microsoft.com/office/drawing/2016/5/12/chartex" xmlns:cx7="http://schemas.microsoft.com/office/drawing/2016/5/13/chartex" xmlns:cx8="http://schemas.microsoft.com/office/drawing/2016/5/14/chartex" xmlns:mc="http://schemas.openxmlformats.org/markup-compatibility/2006" xmlns:aink="http://schemas.microsoft.com/office/drawing/2016/ink" xmlns:am3d="http://schemas.microsoft.com/office/drawing/2017/model3d" xmlns:o="urn:schemas-microsoft-com:office:office" xmlns:r="http://schemas.openxmlformats.org/officeDocument/2006/relationships" xmlns:m="http://schemas.openxmlformats.org/officeDocument/2006/math" xmlns:v="urn:schemas-microsoft-com:vml" xmlns:wp14="http://schemas.microsoft.com/office/word/2010/wordprocessingDrawing" xmlns:wp="http://schemas.openxmlformats.org/drawingml/2006/wordprocessingDrawing" xmlns:w10="urn:schemas-microsoft-com:office:word" xmlns:w="http://schemas.openxmlformats.org/wordprocessingml/2006/main" xmlns:w14="http://schemas.microsoft.com/office/word/2010/wordml" xmlns:w15="http://schemas.microsoft.com/office/word/2012/wordml" xmlns:w16cex="http://schemas.microsoft.com/office/word/2018/wordml/cex" xmlns:w16cid="http://schemas.microsoft.com/office/word/2016/wordml/cid" xmlns:w16="http://schemas.microsoft.com/office/word/2018/wordml" xmlns:w16se="http://schemas.microsoft.com/office/word/2015/wordml/symex" xmlns:wpg="http://schemas.microsoft.com/office/word/2010/wordprocessingGroup" xmlns:wpi="http://schemas.microsoft.com/office/word/2010/wordprocessingInk" xmlns:wne="http://schemas.microsoft.com/office/word/2006/wordml" xmlns:wps="http://schemas.microsoft.com/office/word/2010/wordprocessingShape" mc:Ignorable="w14 w15 w16se w16cid w16 w16cex wp14">
   <w:body>
     <w:p>
       <w:pPr>
@@ -16,6 +16,329 @@
           <w:sz w:val="44"/>
         </w:rPr>
         <w:t>钢轨识别项目操作步骤</w:t>
+      </w:r>
+    </w:p>
+    <w:p>
+      <w:pPr>
+        <w:rPr>
+          <w:rFonts w:ascii="宋体" w:eastAsia="宋体" w:hAnsi="宋体"/>
+          <w:b/>
+          <w:bCs/>
+          <w:sz w:val="32"/>
+          <w:szCs w:val="32"/>
+        </w:rPr>
+      </w:pPr>
+      <w:r>
+        <w:rPr>
+          <w:rFonts w:ascii="宋体" w:eastAsia="宋体" w:hAnsi="宋体" w:hint="eastAsia"/>
+          <w:b/>
+          <w:bCs/>
+          <w:sz w:val="32"/>
+          <w:szCs w:val="32"/>
+        </w:rPr>
+        <w:t>软件部分</w:t>
+      </w:r>
+    </w:p>
+    <w:p>
+      <w:pPr>
+        <w:rPr>
+          <w:rFonts w:ascii="宋体" w:eastAsia="宋体" w:hAnsi="宋体"/>
+          <w:b/>
+          <w:bCs/>
+          <w:sz w:val="24"/>
+        </w:rPr>
+      </w:pPr>
+      <w:proofErr w:type="spellStart"/>
+      <w:r>
+        <w:rPr>
+          <w:rFonts w:ascii="宋体" w:eastAsia="宋体" w:hAnsi="宋体"/>
+          <w:b/>
+          <w:bCs/>
+          <w:sz w:val="24"/>
+        </w:rPr>
+        <w:t>S</w:t>
+      </w:r>
+      <w:r>
+        <w:rPr>
+          <w:rFonts w:ascii="宋体" w:eastAsia="宋体" w:hAnsi="宋体" w:hint="eastAsia"/>
+          <w:b/>
+          <w:bCs/>
+          <w:sz w:val="24"/>
+        </w:rPr>
+        <w:t>olidworks</w:t>
+      </w:r>
+      <w:proofErr w:type="spellEnd"/>
+      <w:r>
+        <w:rPr>
+          <w:rFonts w:ascii="宋体" w:eastAsia="宋体" w:hAnsi="宋体" w:hint="eastAsia"/>
+          <w:b/>
+          <w:bCs/>
+          <w:sz w:val="24"/>
+        </w:rPr>
+        <w:t>：</w:t>
+      </w:r>
+    </w:p>
+    <w:p>
+      <w:pPr>
+        <w:rPr>
+          <w:rFonts w:ascii="宋体" w:eastAsia="宋体" w:hAnsi="宋体" w:hint="eastAsia"/>
+          <w:sz w:val="24"/>
+        </w:rPr>
+      </w:pPr>
+      <w:r>
+        <w:rPr>
+          <w:rFonts w:ascii="宋体" w:eastAsia="宋体" w:hAnsi="宋体" w:hint="eastAsia"/>
+          <w:sz w:val="24"/>
+        </w:rPr>
+        <w:t xml:space="preserve">链接：https://pan.baidu.com/s/1LdP2t88SXLvsMKI9Cvc3pg </w:t>
+      </w:r>
+    </w:p>
+    <w:p>
+      <w:pPr>
+        <w:rPr>
+          <w:rFonts w:ascii="宋体" w:eastAsia="宋体" w:hAnsi="宋体" w:hint="eastAsia"/>
+          <w:sz w:val="24"/>
+        </w:rPr>
+      </w:pPr>
+      <w:r>
+        <w:rPr>
+          <w:rFonts w:ascii="宋体" w:eastAsia="宋体" w:hAnsi="宋体" w:hint="eastAsia"/>
+          <w:sz w:val="24"/>
+        </w:rPr>
+        <w:t xml:space="preserve">提取码：76y9 </w:t>
+      </w:r>
+    </w:p>
+    <w:p>
+      <w:pPr>
+        <w:rPr>
+          <w:rFonts w:ascii="宋体" w:eastAsia="宋体" w:hAnsi="宋体" w:hint="eastAsia"/>
+          <w:sz w:val="24"/>
+        </w:rPr>
+      </w:pPr>
+      <w:r>
+        <w:rPr>
+          <w:rFonts w:ascii="宋体" w:eastAsia="宋体" w:hAnsi="宋体" w:hint="eastAsia"/>
+          <w:sz w:val="24"/>
+        </w:rPr>
+        <w:t>破解教程：http://www.cadzxw.com/5075.html</w:t>
+      </w:r>
+    </w:p>
+    <w:p>
+      <w:pPr>
+        <w:rPr>
+          <w:rFonts w:ascii="宋体" w:eastAsia="宋体" w:hAnsi="宋体"/>
+          <w:b/>
+          <w:bCs/>
+          <w:sz w:val="24"/>
+        </w:rPr>
+      </w:pPr>
+      <w:r>
+        <w:rPr>
+          <w:rFonts w:ascii="宋体" w:eastAsia="宋体" w:hAnsi="宋体" w:hint="eastAsia"/>
+          <w:b/>
+          <w:bCs/>
+          <w:sz w:val="24"/>
+        </w:rPr>
+        <w:t>Wrap：</w:t>
+      </w:r>
+    </w:p>
+    <w:p>
+      <w:pPr>
+        <w:rPr>
+          <w:rFonts w:ascii="宋体" w:eastAsia="宋体" w:hAnsi="宋体" w:hint="eastAsia"/>
+          <w:sz w:val="24"/>
+        </w:rPr>
+      </w:pPr>
+      <w:r>
+        <w:rPr>
+          <w:rFonts w:ascii="宋体" w:eastAsia="宋体" w:hAnsi="宋体" w:hint="eastAsia"/>
+          <w:sz w:val="24"/>
+        </w:rPr>
+        <w:t xml:space="preserve">链接：https://pan.baidu.com/s/1PB2BsrDJyZa6zn7mpRBErQ </w:t>
+      </w:r>
+    </w:p>
+    <w:p>
+      <w:pPr>
+        <w:rPr>
+          <w:rFonts w:ascii="宋体" w:eastAsia="宋体" w:hAnsi="宋体" w:hint="eastAsia"/>
+          <w:sz w:val="24"/>
+        </w:rPr>
+      </w:pPr>
+      <w:r>
+        <w:rPr>
+          <w:rFonts w:ascii="宋体" w:eastAsia="宋体" w:hAnsi="宋体" w:hint="eastAsia"/>
+          <w:sz w:val="24"/>
+        </w:rPr>
+        <w:t>提取码：</w:t>
+      </w:r>
+      <w:proofErr w:type="spellStart"/>
+      <w:r>
+        <w:rPr>
+          <w:rFonts w:ascii="宋体" w:eastAsia="宋体" w:hAnsi="宋体" w:hint="eastAsia"/>
+          <w:sz w:val="24"/>
+        </w:rPr>
+        <w:t>ylly</w:t>
+      </w:r>
+      <w:proofErr w:type="spellEnd"/>
+      <w:r>
+        <w:rPr>
+          <w:rFonts w:ascii="宋体" w:eastAsia="宋体" w:hAnsi="宋体" w:hint="eastAsia"/>
+          <w:sz w:val="24"/>
+        </w:rPr>
+        <w:t xml:space="preserve"> </w:t>
+      </w:r>
+    </w:p>
+    <w:p>
+      <w:pPr>
+        <w:rPr>
+          <w:rFonts w:ascii="宋体" w:eastAsia="宋体" w:hAnsi="宋体"/>
+          <w:sz w:val="24"/>
+        </w:rPr>
+      </w:pPr>
+      <w:r>
+        <w:rPr>
+          <w:rFonts w:ascii="宋体" w:eastAsia="宋体" w:hAnsi="宋体" w:hint="eastAsia"/>
+          <w:sz w:val="24"/>
+        </w:rPr>
+        <w:t>安装教程：</w:t>
+      </w:r>
+      <w:r>
+        <w:rPr>
+          <w:rFonts w:ascii="宋体" w:eastAsia="宋体" w:hAnsi="宋体"/>
+          <w:sz w:val="24"/>
+        </w:rPr>
+        <w:fldChar w:fldCharType="begin"/>
+      </w:r>
+      <w:r>
+        <w:rPr>
+          <w:rFonts w:ascii="宋体" w:eastAsia="宋体" w:hAnsi="宋体"/>
+          <w:sz w:val="24"/>
+        </w:rPr>
+        <w:instrText xml:space="preserve"> HYPERLINK "</w:instrText>
+      </w:r>
+      <w:r>
+        <w:rPr>
+          <w:rFonts w:ascii="宋体" w:eastAsia="宋体" w:hAnsi="宋体" w:hint="eastAsia"/>
+          <w:sz w:val="24"/>
+        </w:rPr>
+        <w:instrText>http://www.32r.com/soft/21915.html</w:instrText>
+      </w:r>
+      <w:r>
+        <w:rPr>
+          <w:rFonts w:ascii="宋体" w:eastAsia="宋体" w:hAnsi="宋体"/>
+          <w:sz w:val="24"/>
+        </w:rPr>
+        <w:instrText xml:space="preserve">" </w:instrText>
+      </w:r>
+      <w:r>
+        <w:rPr>
+          <w:rFonts w:ascii="宋体" w:eastAsia="宋体" w:hAnsi="宋体"/>
+          <w:sz w:val="24"/>
+        </w:rPr>
+        <w:fldChar w:fldCharType="separate"/>
+      </w:r>
+      <w:r>
+        <w:rPr>
+          <w:rStyle w:val="a8"/>
+          <w:rFonts w:ascii="宋体" w:eastAsia="宋体" w:hAnsi="宋体" w:hint="eastAsia"/>
+          <w:sz w:val="24"/>
+        </w:rPr>
+        <w:t>http://www.32r.com/soft/21915.htm</w:t>
+      </w:r>
+      <w:r>
+        <w:rPr>
+          <w:rStyle w:val="a8"/>
+          <w:rFonts w:ascii="宋体" w:eastAsia="宋体" w:hAnsi="宋体" w:hint="eastAsia"/>
+          <w:sz w:val="24"/>
+        </w:rPr>
+        <w:t>l</w:t>
+      </w:r>
+      <w:r>
+        <w:rPr>
+          <w:rFonts w:ascii="宋体" w:eastAsia="宋体" w:hAnsi="宋体"/>
+          <w:sz w:val="24"/>
+        </w:rPr>
+        <w:fldChar w:fldCharType="end"/>
+      </w:r>
+    </w:p>
+    <w:p>
+      <w:pPr>
+        <w:rPr>
+          <w:rFonts w:ascii="宋体" w:eastAsia="宋体" w:hAnsi="宋体"/>
+          <w:b/>
+          <w:bCs/>
+          <w:sz w:val="24"/>
+        </w:rPr>
+      </w:pPr>
+      <w:r>
+        <w:rPr>
+          <w:rFonts w:ascii="宋体" w:eastAsia="宋体" w:hAnsi="宋体" w:hint="eastAsia"/>
+          <w:b/>
+          <w:bCs/>
+          <w:sz w:val="24"/>
+        </w:rPr>
+        <w:t>3dsMAX</w:t>
+      </w:r>
+      <w:r>
+        <w:rPr>
+          <w:rFonts w:ascii="宋体" w:eastAsia="宋体" w:hAnsi="宋体"/>
+          <w:b/>
+          <w:bCs/>
+          <w:sz w:val="24"/>
+        </w:rPr>
+        <w:t>2010</w:t>
+      </w:r>
+    </w:p>
+    <w:p>
+      <w:pPr>
+        <w:rPr>
+          <w:rFonts w:ascii="宋体" w:eastAsia="宋体" w:hAnsi="宋体" w:hint="eastAsia"/>
+          <w:sz w:val="24"/>
+        </w:rPr>
+      </w:pPr>
+      <w:r>
+        <w:rPr>
+          <w:rFonts w:ascii="宋体" w:eastAsia="宋体" w:hAnsi="宋体" w:hint="eastAsia"/>
+          <w:sz w:val="24"/>
+        </w:rPr>
+        <w:t>百度网盘下载：https://pan.baidu.com/s/1Y82az3gbqMaAYhf3wh_sNA</w:t>
+      </w:r>
+    </w:p>
+    <w:p>
+      <w:pPr>
+        <w:rPr>
+          <w:rFonts w:ascii="宋体" w:eastAsia="宋体" w:hAnsi="宋体" w:hint="eastAsia"/>
+          <w:sz w:val="24"/>
+        </w:rPr>
+      </w:pPr>
+      <w:r>
+        <w:rPr>
+          <w:rFonts w:ascii="宋体" w:eastAsia="宋体" w:hAnsi="宋体" w:hint="eastAsia"/>
+          <w:sz w:val="24"/>
+        </w:rPr>
+        <w:t>提取码：1234</w:t>
+      </w:r>
+    </w:p>
+    <w:p>
+      <w:pPr>
+        <w:rPr>
+          <w:rFonts w:ascii="宋体" w:eastAsia="宋体" w:hAnsi="宋体" w:hint="eastAsia"/>
+          <w:sz w:val="24"/>
+        </w:rPr>
+      </w:pPr>
+      <w:r>
+        <w:rPr>
+          <w:rFonts w:ascii="宋体" w:eastAsia="宋体" w:hAnsi="宋体" w:hint="eastAsia"/>
+          <w:sz w:val="24"/>
+        </w:rPr>
+        <w:t>安装教程：</w:t>
+      </w:r>
+      <w:r>
+        <w:rPr>
+          <w:rFonts w:ascii="宋体" w:eastAsia="宋体" w:hAnsi="宋体"/>
+          <w:sz w:val="24"/>
+        </w:rPr>
+        <w:t>https://mp.weixin.qq.com/s/Hj8ZpodRoSLmaaclr_oVrg</w:t>
       </w:r>
     </w:p>
     <w:p>
@@ -54,7 +377,14 @@
         <w:rPr>
           <w:rFonts w:ascii="宋体" w:hAnsi="宋体" w:hint="eastAsia"/>
         </w:rPr>
-        <w:t>将solid</w:t>
+        <w:t>将</w:t>
+      </w:r>
+      <w:proofErr w:type="spellStart"/>
+      <w:r>
+        <w:rPr>
+          <w:rFonts w:ascii="宋体" w:hAnsi="宋体" w:hint="eastAsia"/>
+        </w:rPr>
+        <w:t>solid</w:t>
       </w:r>
       <w:r>
         <w:rPr>
@@ -62,11 +392,26 @@
         </w:rPr>
         <w:t>works</w:t>
       </w:r>
+      <w:proofErr w:type="spellEnd"/>
       <w:r>
         <w:rPr>
           <w:rFonts w:ascii="宋体" w:hAnsi="宋体" w:hint="eastAsia"/>
         </w:rPr>
-        <w:t>导出的stl文件导入到wrap中，选择“多边形”功能区。</w:t>
+        <w:t>导出的</w:t>
+      </w:r>
+      <w:proofErr w:type="spellStart"/>
+      <w:r>
+        <w:rPr>
+          <w:rFonts w:ascii="宋体" w:hAnsi="宋体" w:hint="eastAsia"/>
+        </w:rPr>
+        <w:t>stl</w:t>
+      </w:r>
+      <w:proofErr w:type="spellEnd"/>
+      <w:r>
+        <w:rPr>
+          <w:rFonts w:ascii="宋体" w:hAnsi="宋体" w:hint="eastAsia"/>
+        </w:rPr>
+        <w:t>文件导入到wrap中，选择“多边形”功能区。</w:t>
       </w:r>
       <w:r>
         <w:rPr>
@@ -199,6 +544,7 @@
         <w:rPr>
           <w:noProof/>
         </w:rPr>
+        <w:lastRenderedPageBreak/>
         <w:drawing>
           <wp:inline distT="0" distB="0" distL="0" distR="0" wp14:anchorId="542BB1A9" wp14:editId="2B4B77C4">
             <wp:extent cx="3048157" cy="3937202"/>
@@ -245,7 +591,6 @@
         <w:rPr>
           <w:rFonts w:hint="eastAsia"/>
         </w:rPr>
-        <w:lastRenderedPageBreak/>
         <w:t>对于擦伤和掉块缺陷，可以先使用区域变形，选择一定大小的区域，然后用雕刻刀修改边缘。擦伤边缘的深度属于渐变过程，掉块缺陷的边缘深度有突变过程。</w:t>
       </w:r>
     </w:p>
@@ -390,6 +735,7 @@
         <w:rPr>
           <w:noProof/>
         </w:rPr>
+        <w:lastRenderedPageBreak/>
         <w:drawing>
           <wp:inline distT="0" distB="0" distL="0" distR="0">
             <wp:extent cx="2647950" cy="2474453"/>
@@ -544,7 +890,6 @@
         <w:rPr>
           <w:noProof/>
         </w:rPr>
-        <w:lastRenderedPageBreak/>
         <w:drawing>
           <wp:inline distT="0" distB="0" distL="0" distR="0" wp14:anchorId="68D5D377" wp14:editId="6E1E7370">
             <wp:extent cx="3283029" cy="2370000"/>
@@ -617,12 +962,15 @@
       <w:pPr>
         <w:pStyle w:val="2"/>
       </w:pPr>
-      <w:r>
-        <w:rPr>
-          <w:rFonts w:hint="eastAsia"/>
-        </w:rPr>
+      <w:proofErr w:type="spellStart"/>
+      <w:r>
+        <w:rPr>
+          <w:rFonts w:hint="eastAsia"/>
+        </w:rPr>
+        <w:lastRenderedPageBreak/>
         <w:t>zemax</w:t>
       </w:r>
+      <w:proofErr w:type="spellEnd"/>
       <w:r>
         <w:rPr>
           <w:rFonts w:hint="eastAsia"/>
@@ -642,12 +990,14 @@
         <w:ind w:left="420" w:firstLineChars="0" w:firstLine="0"/>
         <w:jc w:val="left"/>
       </w:pPr>
+      <w:proofErr w:type="spellStart"/>
       <w:r>
         <w:rPr>
           <w:rFonts w:hint="eastAsia"/>
         </w:rPr>
         <w:t>zemax</w:t>
       </w:r>
+      <w:proofErr w:type="spellEnd"/>
       <w:r>
         <w:rPr>
           <w:rFonts w:hint="eastAsia"/>
@@ -743,6 +1093,7 @@
         </w:rPr>
         <w:t>将</w:t>
       </w:r>
+      <w:proofErr w:type="spellStart"/>
       <w:r>
         <w:rPr>
           <w:rFonts w:ascii="Times New Roman" w:eastAsia="宋体" w:hAnsi="Times New Roman" w:hint="eastAsia"/>
@@ -750,6 +1101,7 @@
         </w:rPr>
         <w:t>stl</w:t>
       </w:r>
+      <w:proofErr w:type="spellEnd"/>
       <w:r>
         <w:rPr>
           <w:rFonts w:ascii="Times New Roman" w:eastAsia="宋体" w:hAnsi="Times New Roman" w:hint="eastAsia"/>
@@ -757,6 +1109,7 @@
         </w:rPr>
         <w:t>文件导入到</w:t>
       </w:r>
+      <w:proofErr w:type="spellStart"/>
       <w:r>
         <w:rPr>
           <w:rFonts w:ascii="Times New Roman" w:eastAsia="宋体" w:hAnsi="Times New Roman" w:hint="eastAsia"/>
@@ -764,6 +1117,7 @@
         </w:rPr>
         <w:t>zemax</w:t>
       </w:r>
+      <w:proofErr w:type="spellEnd"/>
       <w:r>
         <w:rPr>
           <w:rFonts w:ascii="Times New Roman" w:eastAsia="宋体" w:hAnsi="Times New Roman" w:hint="eastAsia"/>
@@ -995,12 +1349,14 @@
         </w:rPr>
         <w:t>版本的</w:t>
       </w:r>
+      <w:proofErr w:type="spellStart"/>
       <w:r>
         <w:rPr>
           <w:rFonts w:hint="eastAsia"/>
         </w:rPr>
         <w:t>zemax</w:t>
       </w:r>
+      <w:proofErr w:type="spellEnd"/>
       <w:r>
         <w:rPr>
           <w:rFonts w:hint="eastAsia"/>
@@ -1014,7 +1370,6 @@
         <w:ind w:left="420" w:firstLineChars="0" w:firstLine="0"/>
       </w:pPr>
       <w:r>
-        <w:lastRenderedPageBreak/>
         <w:t>我的文档</w:t>
       </w:r>
       <w:r>
@@ -1118,6 +1473,7 @@
         <w:rPr>
           <w:noProof/>
         </w:rPr>
+        <w:lastRenderedPageBreak/>
         <w:drawing>
           <wp:inline distT="0" distB="0" distL="0" distR="0" wp14:anchorId="76DC33AD" wp14:editId="5527A3D4">
             <wp:extent cx="3543300" cy="3740814"/>
@@ -1225,7 +1581,7 @@
       <w:pPr>
         <w:jc w:val="center"/>
         <w:rPr>
-          <w:rFonts w:ascii="Times New Roman" w:eastAsia="宋体" w:hAnsi="Times New Roman" w:hint="eastAsia"/>
+          <w:rFonts w:ascii="Times New Roman" w:eastAsia="宋体" w:hAnsi="Times New Roman"/>
           <w:sz w:val="24"/>
         </w:rPr>
       </w:pPr>
@@ -1269,8 +1625,6 @@
           </wp:inline>
         </w:drawing>
       </w:r>
-      <w:bookmarkStart w:id="0" w:name="_GoBack"/>
-      <w:bookmarkEnd w:id="0"/>
     </w:p>
     <w:p>
       <w:pPr>
@@ -1290,7 +1644,6 @@
           <w:sz w:val="32"/>
           <w:szCs w:val="32"/>
         </w:rPr>
-        <w:lastRenderedPageBreak/>
         <w:t>3dsmax</w:t>
       </w:r>
       <w:r>
@@ -1359,6 +1712,7 @@
         <w:rPr>
           <w:rFonts w:asciiTheme="minorEastAsia" w:eastAsiaTheme="minorEastAsia" w:hAnsiTheme="minorEastAsia" w:hint="eastAsia"/>
         </w:rPr>
+        <w:lastRenderedPageBreak/>
         <w:t>1）将文件导入到软件中，出现如下界面后选择：快速焊接，然后点击确定。</w:t>
       </w:r>
     </w:p>
@@ -1521,7 +1875,6 @@
         <w:rPr>
           <w:rFonts w:asciiTheme="minorEastAsia" w:eastAsiaTheme="minorEastAsia" w:hAnsiTheme="minorEastAsia"/>
         </w:rPr>
-        <w:lastRenderedPageBreak/>
         <w:t>b.勾选发光度，将其颜色调为全白，单击颜色后的方块，为其选择“衰减”贴图</w:t>
       </w:r>
       <w:r>
@@ -1548,6 +1901,7 @@
           <w:sz w:val="24"/>
           <w:szCs w:val="24"/>
         </w:rPr>
+        <w:lastRenderedPageBreak/>
         <w:t>​</w:t>
       </w:r>
       <w:r>
@@ -1874,6 +2228,7 @@
           <w:bCs w:val="0"/>
         </w:rPr>
       </w:pPr>
+      <w:proofErr w:type="spellStart"/>
       <w:r>
         <w:rPr>
           <w:b w:val="0"/>
@@ -1882,6 +2237,7 @@
         <w:lastRenderedPageBreak/>
         <w:t>matlab</w:t>
       </w:r>
+      <w:proofErr w:type="spellEnd"/>
       <w:r>
         <w:rPr>
           <w:rFonts w:hint="eastAsia"/>
@@ -1953,8 +2309,18 @@
           <w:sz w:val="24"/>
           <w:szCs w:val="24"/>
         </w:rPr>
-        <w:t>模型文件导入到matlab</w:t>
-      </w:r>
+        <w:t>模型文件导入到</w:t>
+      </w:r>
+      <w:proofErr w:type="spellStart"/>
+      <w:r>
+        <w:rPr>
+          <w:rFonts w:ascii="宋体" w:eastAsia="宋体" w:hAnsi="宋体" w:hint="eastAsia"/>
+          <w:sz w:val="24"/>
+          <w:szCs w:val="24"/>
+        </w:rPr>
+        <w:t>matlab</w:t>
+      </w:r>
+      <w:proofErr w:type="spellEnd"/>
       <w:r>
         <w:rPr>
           <w:rFonts w:ascii="宋体" w:eastAsia="宋体" w:hAnsi="宋体" w:hint="eastAsia"/>
@@ -2147,14 +2513,32 @@
           <w:szCs w:val="24"/>
         </w:rPr>
         <w:lastRenderedPageBreak/>
-        <w:t>查看stl文件中点云坐标另一种方式</w:t>
-      </w:r>
+        <w:t>查看</w:t>
+      </w:r>
+      <w:proofErr w:type="spellStart"/>
       <w:r>
         <w:rPr>
           <w:rFonts w:ascii="宋体" w:eastAsia="宋体" w:hAnsi="宋体" w:hint="eastAsia"/>
           <w:sz w:val="24"/>
           <w:szCs w:val="24"/>
         </w:rPr>
+        <w:t>stl</w:t>
+      </w:r>
+      <w:proofErr w:type="spellEnd"/>
+      <w:r>
+        <w:rPr>
+          <w:rFonts w:ascii="宋体" w:eastAsia="宋体" w:hAnsi="宋体" w:hint="eastAsia"/>
+          <w:sz w:val="24"/>
+          <w:szCs w:val="24"/>
+        </w:rPr>
+        <w:t>文件中点云坐标另一种方式</w:t>
+      </w:r>
+      <w:r>
+        <w:rPr>
+          <w:rFonts w:ascii="宋体" w:eastAsia="宋体" w:hAnsi="宋体" w:hint="eastAsia"/>
+          <w:sz w:val="24"/>
+          <w:szCs w:val="24"/>
+        </w:rPr>
         <w:t>：</w:t>
       </w:r>
       <w:r>
@@ -2163,7 +2547,25 @@
           <w:sz w:val="24"/>
           <w:szCs w:val="24"/>
         </w:rPr>
-        <w:t>用记事本打开wrap导出的stl文件</w:t>
+        <w:t>用记事本打开wrap导出的</w:t>
+      </w:r>
+      <w:proofErr w:type="spellStart"/>
+      <w:r>
+        <w:rPr>
+          <w:rFonts w:ascii="宋体" w:eastAsia="宋体" w:hAnsi="宋体" w:hint="eastAsia"/>
+          <w:sz w:val="24"/>
+          <w:szCs w:val="24"/>
+        </w:rPr>
+        <w:t>stl</w:t>
+      </w:r>
+      <w:proofErr w:type="spellEnd"/>
+      <w:r>
+        <w:rPr>
+          <w:rFonts w:ascii="宋体" w:eastAsia="宋体" w:hAnsi="宋体" w:hint="eastAsia"/>
+          <w:sz w:val="24"/>
+          <w:szCs w:val="24"/>
+        </w:rPr>
+        <w:t>文件</w:t>
       </w:r>
     </w:p>
     <w:p>
@@ -2268,7 +2670,7 @@
 </file>
 
 <file path=word/endnotes.xml><?xml version="1.0" encoding="utf-8"?>
-<w:endnotes xmlns:wpc="http://schemas.microsoft.com/office/word/2010/wordprocessingCanvas" xmlns:cx="http://schemas.microsoft.com/office/drawing/2014/chartex" xmlns:cx1="http://schemas.microsoft.com/office/drawing/2015/9/8/chartex" xmlns:mc="http://schemas.openxmlformats.org/markup-compatibility/2006" xmlns:o="urn:schemas-microsoft-com:office:office" xmlns:r="http://schemas.openxmlformats.org/officeDocument/2006/relationships" xmlns:m="http://schemas.openxmlformats.org/officeDocument/2006/math" xmlns:v="urn:schemas-microsoft-com:vml" xmlns:wp14="http://schemas.microsoft.com/office/word/2010/wordprocessingDrawing" xmlns:wp="http://schemas.openxmlformats.org/drawingml/2006/wordprocessingDrawing" xmlns:w10="urn:schemas-microsoft-com:office:word" xmlns:w="http://schemas.openxmlformats.org/wordprocessingml/2006/main" xmlns:w14="http://schemas.microsoft.com/office/word/2010/wordml" xmlns:w15="http://schemas.microsoft.com/office/word/2012/wordml" xmlns:w16se="http://schemas.microsoft.com/office/word/2015/wordml/symex" xmlns:wpg="http://schemas.microsoft.com/office/word/2010/wordprocessingGroup" xmlns:wpi="http://schemas.microsoft.com/office/word/2010/wordprocessingInk" xmlns:wne="http://schemas.microsoft.com/office/word/2006/wordml" xmlns:wps="http://schemas.microsoft.com/office/word/2010/wordprocessingShape" mc:Ignorable="w14 w15 w16se wp14">
+<w:endnotes xmlns:wpc="http://schemas.microsoft.com/office/word/2010/wordprocessingCanvas" xmlns:cx="http://schemas.microsoft.com/office/drawing/2014/chartex" xmlns:cx1="http://schemas.microsoft.com/office/drawing/2015/9/8/chartex" xmlns:cx2="http://schemas.microsoft.com/office/drawing/2015/10/21/chartex" xmlns:cx3="http://schemas.microsoft.com/office/drawing/2016/5/9/chartex" xmlns:cx4="http://schemas.microsoft.com/office/drawing/2016/5/10/chartex" xmlns:cx5="http://schemas.microsoft.com/office/drawing/2016/5/11/chartex" xmlns:cx6="http://schemas.microsoft.com/office/drawing/2016/5/12/chartex" xmlns:cx7="http://schemas.microsoft.com/office/drawing/2016/5/13/chartex" xmlns:cx8="http://schemas.microsoft.com/office/drawing/2016/5/14/chartex" xmlns:mc="http://schemas.openxmlformats.org/markup-compatibility/2006" xmlns:aink="http://schemas.microsoft.com/office/drawing/2016/ink" xmlns:am3d="http://schemas.microsoft.com/office/drawing/2017/model3d" xmlns:o="urn:schemas-microsoft-com:office:office" xmlns:r="http://schemas.openxmlformats.org/officeDocument/2006/relationships" xmlns:m="http://schemas.openxmlformats.org/officeDocument/2006/math" xmlns:v="urn:schemas-microsoft-com:vml" xmlns:wp14="http://schemas.microsoft.com/office/word/2010/wordprocessingDrawing" xmlns:wp="http://schemas.openxmlformats.org/drawingml/2006/wordprocessingDrawing" xmlns:w10="urn:schemas-microsoft-com:office:word" xmlns:w="http://schemas.openxmlformats.org/wordprocessingml/2006/main" xmlns:w14="http://schemas.microsoft.com/office/word/2010/wordml" xmlns:w15="http://schemas.microsoft.com/office/word/2012/wordml" xmlns:w16cex="http://schemas.microsoft.com/office/word/2018/wordml/cex" xmlns:w16cid="http://schemas.microsoft.com/office/word/2016/wordml/cid" xmlns:w16="http://schemas.microsoft.com/office/word/2018/wordml" xmlns:w16se="http://schemas.microsoft.com/office/word/2015/wordml/symex" xmlns:wpg="http://schemas.microsoft.com/office/word/2010/wordprocessingGroup" xmlns:wpi="http://schemas.microsoft.com/office/word/2010/wordprocessingInk" xmlns:wne="http://schemas.microsoft.com/office/word/2006/wordml" xmlns:wps="http://schemas.microsoft.com/office/word/2010/wordprocessingShape" mc:Ignorable="w14 w15 w16se w16cid w16 w16cex wp14">
   <w:endnote w:type="separator" w:id="-1">
     <w:p>
       <w:r>
@@ -2287,7 +2689,7 @@
 </file>
 
 <file path=word/footnotes.xml><?xml version="1.0" encoding="utf-8"?>
-<w:footnotes xmlns:wpc="http://schemas.microsoft.com/office/word/2010/wordprocessingCanvas" xmlns:cx="http://schemas.microsoft.com/office/drawing/2014/chartex" xmlns:cx1="http://schemas.microsoft.com/office/drawing/2015/9/8/chartex" xmlns:mc="http://schemas.openxmlformats.org/markup-compatibility/2006" xmlns:o="urn:schemas-microsoft-com:office:office" xmlns:r="http://schemas.openxmlformats.org/officeDocument/2006/relationships" xmlns:m="http://schemas.openxmlformats.org/officeDocument/2006/math" xmlns:v="urn:schemas-microsoft-com:vml" xmlns:wp14="http://schemas.microsoft.com/office/word/2010/wordprocessingDrawing" xmlns:wp="http://schemas.openxmlformats.org/drawingml/2006/wordprocessingDrawing" xmlns:w10="urn:schemas-microsoft-com:office:word" xmlns:w="http://schemas.openxmlformats.org/wordprocessingml/2006/main" xmlns:w14="http://schemas.microsoft.com/office/word/2010/wordml" xmlns:w15="http://schemas.microsoft.com/office/word/2012/wordml" xmlns:w16se="http://schemas.microsoft.com/office/word/2015/wordml/symex" xmlns:wpg="http://schemas.microsoft.com/office/word/2010/wordprocessingGroup" xmlns:wpi="http://schemas.microsoft.com/office/word/2010/wordprocessingInk" xmlns:wne="http://schemas.microsoft.com/office/word/2006/wordml" xmlns:wps="http://schemas.microsoft.com/office/word/2010/wordprocessingShape" mc:Ignorable="w14 w15 w16se wp14">
+<w:footnotes xmlns:wpc="http://schemas.microsoft.com/office/word/2010/wordprocessingCanvas" xmlns:cx="http://schemas.microsoft.com/office/drawing/2014/chartex" xmlns:cx1="http://schemas.microsoft.com/office/drawing/2015/9/8/chartex" xmlns:cx2="http://schemas.microsoft.com/office/drawing/2015/10/21/chartex" xmlns:cx3="http://schemas.microsoft.com/office/drawing/2016/5/9/chartex" xmlns:cx4="http://schemas.microsoft.com/office/drawing/2016/5/10/chartex" xmlns:cx5="http://schemas.microsoft.com/office/drawing/2016/5/11/chartex" xmlns:cx6="http://schemas.microsoft.com/office/drawing/2016/5/12/chartex" xmlns:cx7="http://schemas.microsoft.com/office/drawing/2016/5/13/chartex" xmlns:cx8="http://schemas.microsoft.com/office/drawing/2016/5/14/chartex" xmlns:mc="http://schemas.openxmlformats.org/markup-compatibility/2006" xmlns:aink="http://schemas.microsoft.com/office/drawing/2016/ink" xmlns:am3d="http://schemas.microsoft.com/office/drawing/2017/model3d" xmlns:o="urn:schemas-microsoft-com:office:office" xmlns:r="http://schemas.openxmlformats.org/officeDocument/2006/relationships" xmlns:m="http://schemas.openxmlformats.org/officeDocument/2006/math" xmlns:v="urn:schemas-microsoft-com:vml" xmlns:wp14="http://schemas.microsoft.com/office/word/2010/wordprocessingDrawing" xmlns:wp="http://schemas.openxmlformats.org/drawingml/2006/wordprocessingDrawing" xmlns:w10="urn:schemas-microsoft-com:office:word" xmlns:w="http://schemas.openxmlformats.org/wordprocessingml/2006/main" xmlns:w14="http://schemas.microsoft.com/office/word/2010/wordml" xmlns:w15="http://schemas.microsoft.com/office/word/2012/wordml" xmlns:w16cex="http://schemas.microsoft.com/office/word/2018/wordml/cex" xmlns:w16cid="http://schemas.microsoft.com/office/word/2016/wordml/cid" xmlns:w16="http://schemas.microsoft.com/office/word/2018/wordml" xmlns:w16se="http://schemas.microsoft.com/office/word/2015/wordml/symex" xmlns:wpg="http://schemas.microsoft.com/office/word/2010/wordprocessingGroup" xmlns:wpi="http://schemas.microsoft.com/office/word/2010/wordprocessingInk" xmlns:wne="http://schemas.microsoft.com/office/word/2006/wordml" xmlns:wps="http://schemas.microsoft.com/office/word/2010/wordprocessingShape" mc:Ignorable="w14 w15 w16se w16cid w16 w16cex wp14">
   <w:footnote w:type="separator" w:id="-1">
     <w:p>
       <w:r>
@@ -2306,7 +2708,7 @@
 </file>
 
 <file path=word/numbering.xml><?xml version="1.0" encoding="utf-8"?>
-<w:numbering xmlns:wpc="http://schemas.microsoft.com/office/word/2010/wordprocessingCanvas" xmlns:cx="http://schemas.microsoft.com/office/drawing/2014/chartex" xmlns:cx1="http://schemas.microsoft.com/office/drawing/2015/9/8/chartex" xmlns:mc="http://schemas.openxmlformats.org/markup-compatibility/2006" xmlns:o="urn:schemas-microsoft-com:office:office" xmlns:r="http://schemas.openxmlformats.org/officeDocument/2006/relationships" xmlns:m="http://schemas.openxmlformats.org/officeDocument/2006/math" xmlns:v="urn:schemas-microsoft-com:vml" xmlns:wp14="http://schemas.microsoft.com/office/word/2010/wordprocessingDrawing" xmlns:wp="http://schemas.openxmlformats.org/drawingml/2006/wordprocessingDrawing" xmlns:w10="urn:schemas-microsoft-com:office:word" xmlns:w="http://schemas.openxmlformats.org/wordprocessingml/2006/main" xmlns:w14="http://schemas.microsoft.com/office/word/2010/wordml" xmlns:w15="http://schemas.microsoft.com/office/word/2012/wordml" xmlns:w16se="http://schemas.microsoft.com/office/word/2015/wordml/symex" xmlns:wpg="http://schemas.microsoft.com/office/word/2010/wordprocessingGroup" xmlns:wpi="http://schemas.microsoft.com/office/word/2010/wordprocessingInk" xmlns:wne="http://schemas.microsoft.com/office/word/2006/wordml" xmlns:wps="http://schemas.microsoft.com/office/word/2010/wordprocessingShape" mc:Ignorable="w14 w15 w16se wp14">
+<w:numbering xmlns:wpc="http://schemas.microsoft.com/office/word/2010/wordprocessingCanvas" xmlns:cx="http://schemas.microsoft.com/office/drawing/2014/chartex" xmlns:cx1="http://schemas.microsoft.com/office/drawing/2015/9/8/chartex" xmlns:cx2="http://schemas.microsoft.com/office/drawing/2015/10/21/chartex" xmlns:cx3="http://schemas.microsoft.com/office/drawing/2016/5/9/chartex" xmlns:cx4="http://schemas.microsoft.com/office/drawing/2016/5/10/chartex" xmlns:cx5="http://schemas.microsoft.com/office/drawing/2016/5/11/chartex" xmlns:cx6="http://schemas.microsoft.com/office/drawing/2016/5/12/chartex" xmlns:cx7="http://schemas.microsoft.com/office/drawing/2016/5/13/chartex" xmlns:cx8="http://schemas.microsoft.com/office/drawing/2016/5/14/chartex" xmlns:mc="http://schemas.openxmlformats.org/markup-compatibility/2006" xmlns:aink="http://schemas.microsoft.com/office/drawing/2016/ink" xmlns:am3d="http://schemas.microsoft.com/office/drawing/2017/model3d" xmlns:o="urn:schemas-microsoft-com:office:office" xmlns:r="http://schemas.openxmlformats.org/officeDocument/2006/relationships" xmlns:m="http://schemas.openxmlformats.org/officeDocument/2006/math" xmlns:v="urn:schemas-microsoft-com:vml" xmlns:wp14="http://schemas.microsoft.com/office/word/2010/wordprocessingDrawing" xmlns:wp="http://schemas.openxmlformats.org/drawingml/2006/wordprocessingDrawing" xmlns:w10="urn:schemas-microsoft-com:office:word" xmlns:w="http://schemas.openxmlformats.org/wordprocessingml/2006/main" xmlns:w14="http://schemas.microsoft.com/office/word/2010/wordml" xmlns:w15="http://schemas.microsoft.com/office/word/2012/wordml" xmlns:w16cex="http://schemas.microsoft.com/office/word/2018/wordml/cex" xmlns:w16cid="http://schemas.microsoft.com/office/word/2016/wordml/cid" xmlns:w16="http://schemas.microsoft.com/office/word/2018/wordml" xmlns:w16se="http://schemas.microsoft.com/office/word/2015/wordml/symex" xmlns:wpg="http://schemas.microsoft.com/office/word/2010/wordprocessingGroup" xmlns:wpi="http://schemas.microsoft.com/office/word/2010/wordprocessingInk" xmlns:wne="http://schemas.microsoft.com/office/word/2006/wordml" xmlns:wps="http://schemas.microsoft.com/office/word/2010/wordprocessingShape" mc:Ignorable="w14 w15 w16se w16cid w16 w16cex wp14">
   <w:abstractNum w:abstractNumId="0" w15:restartNumberingAfterBreak="0">
     <w:nsid w:val="14DF6D97"/>
     <w:multiLevelType w:val="hybridMultilevel"/>
@@ -2400,7 +2802,7 @@
 </file>
 
 <file path=word/styles.xml><?xml version="1.0" encoding="utf-8"?>
-<w:styles xmlns:mc="http://schemas.openxmlformats.org/markup-compatibility/2006" xmlns:r="http://schemas.openxmlformats.org/officeDocument/2006/relationships" xmlns:w="http://schemas.openxmlformats.org/wordprocessingml/2006/main" xmlns:w14="http://schemas.microsoft.com/office/word/2010/wordml" xmlns:w15="http://schemas.microsoft.com/office/word/2012/wordml" xmlns:w16se="http://schemas.microsoft.com/office/word/2015/wordml/symex" mc:Ignorable="w14 w15 w16se">
+<w:styles xmlns:mc="http://schemas.openxmlformats.org/markup-compatibility/2006" xmlns:r="http://schemas.openxmlformats.org/officeDocument/2006/relationships" xmlns:w="http://schemas.openxmlformats.org/wordprocessingml/2006/main" xmlns:w14="http://schemas.microsoft.com/office/word/2010/wordml" xmlns:w15="http://schemas.microsoft.com/office/word/2012/wordml" xmlns:w16cex="http://schemas.microsoft.com/office/word/2018/wordml/cex" xmlns:w16cid="http://schemas.microsoft.com/office/word/2016/wordml/cid" xmlns:w16="http://schemas.microsoft.com/office/word/2018/wordml" xmlns:w16se="http://schemas.microsoft.com/office/word/2015/wordml/symex" mc:Ignorable="w14 w15 w16se w16cid w16 w16cex">
   <w:docDefaults>
     <w:rPrDefault>
       <w:rPr>
@@ -2413,7 +2815,7 @@
     </w:rPrDefault>
     <w:pPrDefault/>
   </w:docDefaults>
-  <w:latentStyles w:defLockedState="0" w:defUIPriority="99" w:defSemiHidden="0" w:defUnhideWhenUsed="0" w:defQFormat="0" w:count="371">
+  <w:latentStyles w:defLockedState="0" w:defUIPriority="99" w:defSemiHidden="0" w:defUnhideWhenUsed="0" w:defQFormat="0" w:count="376">
     <w:lsdException w:name="Normal" w:uiPriority="0" w:qFormat="1"/>
     <w:lsdException w:name="heading 1" w:uiPriority="9" w:qFormat="1"/>
     <w:lsdException w:name="heading 2" w:semiHidden="1" w:uiPriority="9" w:unhideWhenUsed="1" w:qFormat="1"/>
@@ -2519,7 +2921,6 @@
     <w:lsdException w:name="HTML Sample" w:semiHidden="1" w:unhideWhenUsed="1"/>
     <w:lsdException w:name="HTML Typewriter" w:semiHidden="1" w:unhideWhenUsed="1"/>
     <w:lsdException w:name="HTML Variable" w:semiHidden="1" w:unhideWhenUsed="1"/>
-    <w:lsdException w:name="Normal Table" w:semiHidden="1" w:unhideWhenUsed="1"/>
     <w:lsdException w:name="annotation subject" w:semiHidden="1" w:unhideWhenUsed="1"/>
     <w:lsdException w:name="No List" w:semiHidden="1" w:unhideWhenUsed="1"/>
     <w:lsdException w:name="Outline List 1" w:semiHidden="1" w:unhideWhenUsed="1"/>
@@ -2562,11 +2963,8 @@
     <w:lsdException w:name="Table Contemporary" w:semiHidden="1" w:unhideWhenUsed="1"/>
     <w:lsdException w:name="Table Elegant" w:semiHidden="1" w:unhideWhenUsed="1"/>
     <w:lsdException w:name="Table Professional" w:semiHidden="1" w:unhideWhenUsed="1"/>
-    <w:lsdException w:name="Table Subtle 1" w:semiHidden="1" w:unhideWhenUsed="1"/>
     <w:lsdException w:name="Table Subtle 2" w:semiHidden="1" w:unhideWhenUsed="1"/>
     <w:lsdException w:name="Table Web 1" w:semiHidden="1" w:unhideWhenUsed="1"/>
-    <w:lsdException w:name="Table Web 2" w:semiHidden="1" w:unhideWhenUsed="1"/>
-    <w:lsdException w:name="Table Web 3" w:semiHidden="1" w:unhideWhenUsed="1"/>
     <w:lsdException w:name="Balloon Text" w:semiHidden="1" w:unhideWhenUsed="1"/>
     <w:lsdException w:name="Table Grid" w:uiPriority="59"/>
     <w:lsdException w:name="Table Theme" w:semiHidden="1" w:unhideWhenUsed="1"/>
@@ -2785,6 +3183,11 @@
     <w:lsdException w:name="List Table 5 Dark Accent 6" w:uiPriority="50"/>
     <w:lsdException w:name="List Table 6 Colorful Accent 6" w:uiPriority="51"/>
     <w:lsdException w:name="List Table 7 Colorful Accent 6" w:uiPriority="52"/>
+    <w:lsdException w:name="Mention" w:semiHidden="1" w:unhideWhenUsed="1"/>
+    <w:lsdException w:name="Smart Hyperlink" w:semiHidden="1" w:unhideWhenUsed="1"/>
+    <w:lsdException w:name="Hashtag" w:semiHidden="1" w:unhideWhenUsed="1"/>
+    <w:lsdException w:name="Unresolved Mention" w:semiHidden="1" w:unhideWhenUsed="1"/>
+    <w:lsdException w:name="Smart Link" w:semiHidden="1" w:unhideWhenUsed="1"/>
   </w:latentStyles>
   <w:style w:type="paragraph" w:default="1" w:styleId="a">
     <w:name w:val="Normal"/>
@@ -3024,6 +3427,18 @@
     <w:rPr>
       <w:color w:val="800080" w:themeColor="followedHyperlink"/>
       <w:u w:val="single"/>
+    </w:rPr>
+  </w:style>
+  <w:style w:type="character" w:styleId="ac">
+    <w:name w:val="Unresolved Mention"/>
+    <w:basedOn w:val="a0"/>
+    <w:uiPriority w:val="99"/>
+    <w:semiHidden/>
+    <w:unhideWhenUsed/>
+    <w:rsid w:val="00875A7B"/>
+    <w:rPr>
+      <w:color w:val="605E5C"/>
+      <w:shd w:val="clear" w:color="auto" w:fill="E1DFDD"/>
     </w:rPr>
   </w:style>
 </w:styles>

</xml_diff>